<commit_message>
uvod in popravki v nalogi
</commit_message>
<xml_diff>
--- a/Diploma/DIPLOMA.docx
+++ b/Diploma/DIPLOMA.docx
@@ -14,64 +14,81 @@
     </w:p>
     <w:p>
       <w:r>
-        <w:t>Glavni namen in cilji diplomskega dela Kreiranje stisnjenih (</w:t>
-      </w:r>
-      <w:proofErr w:type="spellStart"/>
-      <w:r>
-        <w:t>zip</w:t>
-      </w:r>
-      <w:proofErr w:type="spellEnd"/>
-      <w:r>
-        <w:t xml:space="preserve">) datotek je razumevanje delovanja t. i. stiskalnih algoritmov in kreiranje enostavnega programa za stiskanje datotek </w:t>
-      </w:r>
-      <w:r>
-        <w:t>s</w:t>
-      </w:r>
-      <w:r>
-        <w:t xml:space="preserve"> pripadajočimi funkcionalnostmi, pregled zgodovine stiskalnih algoritmov in kako so ti nastali in možne dodelave oz. predelave stiskalnih algoritmov.</w:t>
-      </w:r>
-    </w:p>
-    <w:p>
-      <w:r>
-        <w:t xml:space="preserve">Metode izdelave naloge bodo najprej zgodovinski pregled in načini stiskanja datotek, programiranje enostavnega programa v programskem jeziku C# s pomočjo programa </w:t>
-      </w:r>
-      <w:proofErr w:type="spellStart"/>
-      <w:r>
-        <w:t>Visual</w:t>
-      </w:r>
-      <w:proofErr w:type="spellEnd"/>
-      <w:r>
-        <w:t xml:space="preserve"> Studio, z vsemi funkcionalnostmi ki so: stiskanje datotek, odpiranje stisnjene datoteke in </w:t>
-      </w:r>
-      <w:proofErr w:type="spellStart"/>
-      <w:r>
-        <w:t>ekstrahiranje</w:t>
-      </w:r>
-      <w:proofErr w:type="spellEnd"/>
-      <w:r>
-        <w:t xml:space="preserve"> (razširjanje) vsebine datoteke, </w:t>
-      </w:r>
-      <w:proofErr w:type="spellStart"/>
-      <w:r>
-        <w:t>enkripcija</w:t>
-      </w:r>
-      <w:proofErr w:type="spellEnd"/>
-      <w:r>
-        <w:t xml:space="preserve"> datotek s pomočjo gesla in kreiranje vizualnega uporabniškega vmesnika (GUI).</w:t>
-      </w:r>
-    </w:p>
-    <w:p>
-      <w:r>
-        <w:t xml:space="preserve">Izdelal bom tudi analizo in testiral hitrosti stiskanja datotek s pomočjo testnih orodij v okolju </w:t>
-      </w:r>
-      <w:proofErr w:type="spellStart"/>
-      <w:r>
-        <w:t>Visual</w:t>
-      </w:r>
-      <w:proofErr w:type="spellEnd"/>
-      <w:r>
-        <w:t xml:space="preserve"> Studio. Najbolj zanimive izseke iz kode bom tudi komentiral v nalogi, v priloge bom dodal celotno skripto programa s komentarji.</w:t>
-      </w:r>
+        <w:t>Stiskanje datotek je proces pretvarjanja datotek ali vhodnih podatkov v po velikosti manjše datoteke ali podatke. Izhodni podatki oz. stisnjene datoteke morajo imeti tudi možnost pretvarjanja nazaj v primarno velikost in obliko.</w:t>
+      </w:r>
+    </w:p>
+    <w:p>
+      <w:r>
+        <w:t>Področje stiskanja podatkov lahko tudi imenujemo izvorno kodiranje, kar pomeni, da</w:t>
+      </w:r>
+      <w:r>
+        <w:t xml:space="preserve"> s pomočjo algoritma</w:t>
+      </w:r>
+      <w:r>
+        <w:t xml:space="preserve"> vzamemo bitni zapis podatkov in ga skrajšamo, tako da dobimo bitno manjši zapis enakih podatkov, kar nam omogoča manjšo velikost datotek. Podatki so lahko tekstovne datoteke v ASCII kodi simbolov, zvočne, slikovne in video datoteke, datoteke podatkovnih baz, ipd.</w:t>
+      </w:r>
+    </w:p>
+    <w:p>
+      <w:r>
+        <w:t>Obstajajo številni znani algoritmi za stiskanje podatkov. Njihov pregled se nahaja v poglavju zgodovina, kjer sem povzel celotno zgodovino razvoja stiskalnih algoritmov. Algoritmi se razlikujejo po strukturi in načinih kodiranja, vsi pa imajo isti namen, tj. stiskanje podatkov in s tem večanje možnosti shranjevanja podatkov.</w:t>
+      </w:r>
+    </w:p>
+    <w:p>
+      <w:r>
+        <w:t xml:space="preserve">Danes poznamo kar nekaj stiskalnih algoritmov, ki so implementirani v vsakdanjih komercialnih programih kot je </w:t>
+      </w:r>
+      <w:proofErr w:type="spellStart"/>
+      <w:r>
+        <w:t>WinZIP</w:t>
+      </w:r>
+      <w:proofErr w:type="spellEnd"/>
+      <w:r>
+        <w:t xml:space="preserve"> ali </w:t>
+      </w:r>
+      <w:proofErr w:type="spellStart"/>
+      <w:r>
+        <w:t>WinRAR</w:t>
+      </w:r>
+      <w:proofErr w:type="spellEnd"/>
+      <w:r>
+        <w:t xml:space="preserve">. Večina se jih je razvila po principih enega najstarejših algoritmov, tj. Huffmanovo kodiranje. Implementacija in opis delovanja osnovnih algoritmov je v nalogi predstavljena v podpoglavju Dizajn algoritmov in primeri kodiranja. Osredotočam se na t. i. </w:t>
+      </w:r>
+      <w:proofErr w:type="spellStart"/>
+      <w:r>
+        <w:t>Lossless</w:t>
+      </w:r>
+      <w:proofErr w:type="spellEnd"/>
+      <w:r>
+        <w:t xml:space="preserve"> algoritme ali algoritm</w:t>
+      </w:r>
+      <w:r>
+        <w:t>e</w:t>
+      </w:r>
+      <w:r>
+        <w:t xml:space="preserve"> brez izgube ali redundance. Poznamo tudi </w:t>
+      </w:r>
+      <w:proofErr w:type="spellStart"/>
+      <w:r>
+        <w:t>Lossy</w:t>
+      </w:r>
+      <w:proofErr w:type="spellEnd"/>
+      <w:r>
+        <w:t xml:space="preserve"> ali izgubne algoritme, ki pa nas v našem primeru ne zanimajo, saj so splošno uporabljeni pri </w:t>
+      </w:r>
+      <w:r>
+        <w:t>shranjevanju bitnih in drugih slik, fotografij, avdio in video datotek.</w:t>
+      </w:r>
+    </w:p>
+    <w:p>
+      <w:r>
+        <w:t>Algoritmi v splošnem delujejo tako, da znake v vsebini nekega podatkovnega obsega zamenjajo z neko kodo, ki ta znak predstavlja in tako porabi manj bitnega prostora za zapis. Algoritem mora vedeti koliko imamo enakih znakov v nekem zapisu, zato da lahko te podatke hitrejše in bolj učinkovito obdela in pretvori.</w:t>
+      </w:r>
+    </w:p>
+    <w:p>
+      <w:r>
+        <w:t>V praksi algoritme implementiramo s pomočjo že narejenih knjižnic, ki so večinoma odprtokodne, kar pomeni, da jih lahko uporabljamo tudi za komercialne namene. V dobi interneta, so ti algoritmi lahko dostopni na raznih spletnih straneh in tudi straneh glavnih proizvajalcev aplikacij za stiskanje podatkov, kot je nor. 7-Zip, kar zelo olajša delo in pripravo nekih uporabnih aplikacij, ki zahtevajo stiskanje podatkov bodisi zaradi distribucije ali hranjenja arhivov.</w:t>
+      </w:r>
+      <w:bookmarkStart w:id="1" w:name="_Toc530752021"/>
     </w:p>
     <w:p/>
     <w:p>
@@ -86,7 +103,6 @@
           <w:szCs w:val="32"/>
         </w:rPr>
       </w:pPr>
-      <w:bookmarkStart w:id="1" w:name="_Toc530752021"/>
       <w:r>
         <w:br w:type="page"/>
       </w:r>
@@ -128,7 +144,13 @@
       </w:r>
       <w:proofErr w:type="spellEnd"/>
       <w:r>
-        <w:t xml:space="preserve"> stiskalne algoritme ali algoritme z najmanjšo možno izgubo podatkov.</w:t>
+        <w:t xml:space="preserve"> stiskalne algoritme ali algoritme z najmanjšo možno izgubo podatkov</w:t>
+      </w:r>
+      <w:r>
+        <w:t xml:space="preserve"> ali redundanco</w:t>
+      </w:r>
+      <w:r>
+        <w:t>.</w:t>
       </w:r>
       <w:r>
         <w:t xml:space="preserve"> </w:t>
@@ -747,14 +769,9 @@
       <w:r>
         <w:t xml:space="preserve"> algoritmov naprej, saj so imele vedno večje potrebe po shranjevanju podatkov. Ampak stiskanje podatkov ni dobilo večje prepoznavnosti in možnosti uporabe do pojava interneta v poznih 1980-ih, ko se je potreba po stiskanju podatkov eksponentno povečala. Pasovna širina pri internetu je bila omejena in draga, zato je stiskanje podatkov pomagalo ublažiti ozka grla pri prenosu podatkov. Stiskanje podatkov je postalo še kako </w:t>
       </w:r>
-      <w:proofErr w:type="spellStart"/>
-      <w:r>
-        <w:t>za</w:t>
-      </w:r>
-      <w:r>
-        <w:t>željeno</w:t>
-      </w:r>
-      <w:proofErr w:type="spellEnd"/>
+      <w:r>
+        <w:t>zaželeno</w:t>
+      </w:r>
       <w:r>
         <w:t xml:space="preserve">, ko je internet dosegel vsakdanje uporabnike, ki so pošiljali, delili datoteke, slike ipd. </w:t>
       </w:r>
@@ -863,7 +880,13 @@
         <w:t xml:space="preserve">, ki je ugotovil, da je PKARC izpeljan del ARC-a, pri katerem so komentarji v obeh programih pogosto enaki, vključno s pravopisnimi napakami. </w:t>
       </w:r>
       <w:r>
-        <w:t xml:space="preserve">Tožnik in tožene stranke so 2. avgusta 1988 napovedali poravnavo tožbe, ki je vključevala Zaupno pogodbo o navzkrižni licenci, po kateri je SEA licencirala PKWARE za vse programe, združljive z ARC, ki jih je PKWARE objavil v obdobju, ki se začne s prvo izdajo PKARC konec leta 1985 do 31. julija 1988 v zameno za nerazkrito plačilo. PKWARE je v sporazumu </w:t>
+        <w:t xml:space="preserve">Tožnik in tožene stranke so 2. avgusta 1988 napovedali poravnavo tožbe, ki je vključevala </w:t>
+      </w:r>
+      <w:r>
+        <w:t>z</w:t>
+      </w:r>
+      <w:r>
+        <w:t xml:space="preserve">aupno pogodbo o navzkrižni licenci, po kateri je SEA licencirala PKWARE za vse programe, združljive z ARC, ki jih je PKWARE objavil v obdobju, ki se začne s prvo izdajo PKARC konec leta 1985 do 31. julija 1988 v zameno za nerazkrito plačilo. PKWARE je v sporazumu </w:t>
       </w:r>
       <w:r>
         <w:lastRenderedPageBreak/>
@@ -913,7 +936,25 @@
       </w:r>
       <w:proofErr w:type="spellEnd"/>
       <w:r>
-        <w:t xml:space="preserve"> zaradi tožbe predelal ARC algoritem in izdelal danes najbolj uporabljeni format ZIP. Format je na začetku uporabljal LZW algoritem ampak zaradi uporabe patenta, je </w:t>
+        <w:t xml:space="preserve"> zaradi tožbe predelal ARC algoritem in izdelal danes </w:t>
+      </w:r>
+      <w:r>
+        <w:t xml:space="preserve">eden </w:t>
+      </w:r>
+      <w:r>
+        <w:t xml:space="preserve">najbolj </w:t>
+      </w:r>
+      <w:r>
+        <w:t>popularnih</w:t>
+      </w:r>
+      <w:r>
+        <w:t xml:space="preserve"> format</w:t>
+      </w:r>
+      <w:r>
+        <w:t>ov, format</w:t>
+      </w:r>
+      <w:r>
+        <w:t xml:space="preserve"> ZIP. Format je na začetku uporabljal LZW algoritem ampak zaradi uporabe patenta, je </w:t>
       </w:r>
       <w:r>
         <w:t xml:space="preserve"> </w:t>
@@ -2798,7 +2839,28 @@
         <w:t xml:space="preserve">Huffmanov algoritem </w:t>
       </w:r>
       <w:r>
-        <w:t>ima zelo podoben princip Shannon-Fano metodi, saj podobno ustvarja variabilno strukturo bitov glede na znak. Simboli z večjo frekvenco dobijo manjše število bitov in obratno. Izboljšava je le v tem, da imajo Huffmanove kode dodan atribut edinstvene predpone za vsak znak, kar pomeni, da so vedno pravilno dekodirani čeprav imajo spremenljivo dolžino bitov.</w:t>
+        <w:t>deluje po</w:t>
+      </w:r>
+      <w:r>
+        <w:t xml:space="preserve"> podobn</w:t>
+      </w:r>
+      <w:r>
+        <w:t>em</w:t>
+      </w:r>
+      <w:r>
+        <w:t xml:space="preserve"> princip</w:t>
+      </w:r>
+      <w:r>
+        <w:t>u kot</w:t>
+      </w:r>
+      <w:r>
+        <w:t xml:space="preserve"> Shannon-Fano metod</w:t>
+      </w:r>
+      <w:r>
+        <w:t>a</w:t>
+      </w:r>
+      <w:r>
+        <w:t>, saj podobno ustvarja variabilno strukturo bitov glede na znak. Simboli z večjo frekvenco dobijo manjše število bitov in obratno. Izboljšava je le v tem, da imajo Huffmanove kode dodan atribut edinstvene predpone za vsak znak, kar pomeni, da so vedno pravilno dekodirani čeprav imajo spremenljivo dolžino bitov.</w:t>
       </w:r>
     </w:p>
     <w:p>
@@ -6340,7 +6402,7 @@
         <w:t>Za določanje kod simbolom, se moramo sprehoditi od spodaj navzgor</w:t>
       </w:r>
       <w:r>
-        <w:t xml:space="preserve"> (od listov do korena). Biti se nam vrnejo v obratnem vrstnem redu, zato jih moramo obrniti (kar je 1, postane 0 in obratno). Spodnja tabela prikazuje kode, ki jih dobimo s tem postopkom.</w:t>
+        <w:t xml:space="preserve"> (od listov do korena). Spodnja tabela prikazuje kode, ki jih dobimo s tem postopkom.</w:t>
       </w:r>
     </w:p>
     <w:p/>
@@ -6618,7 +6680,6 @@
               <w:jc w:val="center"/>
             </w:pPr>
             <w:r>
-              <w:lastRenderedPageBreak/>
               <w:t>D</w:t>
             </w:r>
           </w:p>
@@ -6651,6 +6712,7 @@
               <w:jc w:val="center"/>
             </w:pPr>
             <w:r>
+              <w:lastRenderedPageBreak/>
               <w:t>E</w:t>
             </w:r>
           </w:p>
@@ -7853,6 +7915,18 @@
       </w:r>
     </w:p>
     <w:p>
+      <w:pPr>
+        <w:pStyle w:val="Odstavekseznama"/>
+        <w:numPr>
+          <w:ilvl w:val="0"/>
+          <w:numId w:val="10"/>
+        </w:numPr>
+      </w:pPr>
+      <w:r>
+        <w:t>Navadno tekstovno geslo</w:t>
+      </w:r>
+    </w:p>
+    <w:p>
       <w:r>
         <w:t xml:space="preserve">AES </w:t>
       </w:r>
@@ -8119,7 +8193,13 @@
       </w:r>
       <w:proofErr w:type="spellEnd"/>
       <w:r>
-        <w:t xml:space="preserve">, ki ga je mogoče brezplačno naložiti, se je kmalu znašel med najbolj prodajanimi računalniškimi programi Windows kot del vključene programske opreme, vključno knjigo Windows 3.0, Windows </w:t>
+        <w:t>, ki ga je mogoče brezplačno naložiti, se je kmalu znašel med najbolj prodajanimi računalniškimi programi Windows kot del vključene programske opreme, vključno</w:t>
+      </w:r>
+      <w:r>
+        <w:t xml:space="preserve"> s</w:t>
+      </w:r>
+      <w:r>
+        <w:t xml:space="preserve"> knjigo Windows 3.0, Windows </w:t>
       </w:r>
       <w:proofErr w:type="spellStart"/>
       <w:r>
@@ -8127,7 +8207,13 @@
       </w:r>
       <w:proofErr w:type="spellEnd"/>
       <w:r>
-        <w:t xml:space="preserve">, avtorja Briana Livingstona. Do leta 1994 je </w:t>
+        <w:t xml:space="preserve">, avtorja Briana Livingstona. </w:t>
+      </w:r>
+      <w:r>
+        <w:t>L</w:t>
+      </w:r>
+      <w:r>
+        <w:t xml:space="preserve">eta 1994 je </w:t>
       </w:r>
       <w:proofErr w:type="spellStart"/>
       <w:r>
@@ -8135,7 +8221,13 @@
       </w:r>
       <w:proofErr w:type="spellEnd"/>
       <w:r>
-        <w:t xml:space="preserve"> postal uradno orodje za stiskanje.</w:t>
+        <w:t xml:space="preserve"> postal uradno orodje za stiskanje</w:t>
+      </w:r>
+      <w:r>
+        <w:t xml:space="preserve"> datotek</w:t>
+      </w:r>
+      <w:r>
+        <w:t>.</w:t>
       </w:r>
     </w:p>
     <w:p>
@@ -8593,11 +8685,9 @@
           <w:numId w:val="13"/>
         </w:numPr>
       </w:pPr>
-      <w:proofErr w:type="spellStart"/>
-      <w:r>
-        <w:t>Dekompresiranje</w:t>
-      </w:r>
-      <w:proofErr w:type="spellEnd"/>
+      <w:r>
+        <w:t>razširjanje</w:t>
+      </w:r>
       <w:r>
         <w:t xml:space="preserve"> </w:t>
       </w:r>
@@ -8623,7 +8713,10 @@
         </w:numPr>
       </w:pPr>
       <w:r>
-        <w:t>Preverjanje integritete za arhive ARJ, BZIP2, CAB, GZ, BZIP2, RAR, XZ, ZIP in 7z arhive</w:t>
+        <w:t>p</w:t>
+      </w:r>
+      <w:r>
+        <w:t>reverjanje integritete za arhive ARJ, BZIP2, CAB, GZ, BZIP2, RAR, XZ, ZIP in 7z arhive</w:t>
       </w:r>
       <w:r>
         <w:t>,</w:t>
@@ -8638,7 +8731,16 @@
         </w:numPr>
       </w:pPr>
       <w:r>
-        <w:t>Stiskanje in dekompresija večpredstav</w:t>
+        <w:t>s</w:t>
+      </w:r>
+      <w:r>
+        <w:t xml:space="preserve">tiskanje in </w:t>
+      </w:r>
+      <w:r>
+        <w:t>razširjanje</w:t>
+      </w:r>
+      <w:r>
+        <w:t xml:space="preserve"> večpredstav</w:t>
       </w:r>
       <w:r>
         <w:t>nostnih datotek,</w:t>
@@ -8654,7 +8756,10 @@
       </w:pPr>
       <w:r>
         <w:lastRenderedPageBreak/>
-        <w:t>Pri ustvarjanju arhivov RAR</w:t>
+        <w:t>p</w:t>
+      </w:r>
+      <w:r>
+        <w:t>ri ustvarjanju arhivov RAR</w:t>
       </w:r>
       <w:r>
         <w:t>, p</w:t>
@@ -8681,13 +8786,14 @@
         </w:numPr>
       </w:pPr>
       <w:r>
-        <w:t xml:space="preserve">Kompresijski slovar od 1 MB do 1 GB (omejen je na 256 MB v 32-bitnih izdajah sistema Windows, čeprav 32-bitni Windows še vedno lahko </w:t>
-      </w:r>
-      <w:proofErr w:type="spellStart"/>
-      <w:r>
-        <w:t>dekompresira</w:t>
-      </w:r>
-      <w:proofErr w:type="spellEnd"/>
+        <w:t>k</w:t>
+      </w:r>
+      <w:r>
+        <w:t xml:space="preserve">ompresijski slovar od 1 MB do 1 GB (omejen je na 256 MB v 32-bitnih izdajah sistema Windows, čeprav 32-bitni Windows še vedno lahko </w:t>
+      </w:r>
+      <w:r>
+        <w:t>razširja</w:t>
+      </w:r>
       <w:r>
         <w:t xml:space="preserve"> arhive z 1 GB slovarjem; privzeta velikost je 32 MB)</w:t>
       </w:r>
@@ -8704,7 +8810,10 @@
         </w:numPr>
       </w:pPr>
       <w:r>
-        <w:t xml:space="preserve">Možnosti, privzeto omogočene za optimizacijo stiskanja izvedljivih datotek za procesorje x86 in zastarelega 64-bitnega </w:t>
+        <w:t>m</w:t>
+      </w:r>
+      <w:r>
+        <w:t xml:space="preserve">ožnosti, privzeto omogočene za optimizacijo stiskanja izvedljivih datotek za procesorje x86 in zastarelega 64-bitnega </w:t>
       </w:r>
       <w:proofErr w:type="spellStart"/>
       <w:r>
@@ -8727,7 +8836,16 @@
         </w:numPr>
       </w:pPr>
       <w:r>
-        <w:t>Izbirni 256-bitn</w:t>
+        <w:t>i</w:t>
+      </w:r>
+      <w:r>
+        <w:t>zbirn</w:t>
+      </w:r>
+      <w:r>
+        <w:t>a</w:t>
+      </w:r>
+      <w:r>
+        <w:t xml:space="preserve"> 256-bitn</w:t>
       </w:r>
       <w:r>
         <w:t xml:space="preserve">a </w:t>
@@ -8756,7 +8874,10 @@
         </w:numPr>
       </w:pPr>
       <w:r>
-        <w:t>Izbirni "hitri odprti zapis" za hitrejše odpiranje datotek RAR</w:t>
+        <w:t>i</w:t>
+      </w:r>
+      <w:r>
+        <w:t>zbirni "hitri odprti zapis" za hitrejše odpiranje datotek RAR</w:t>
       </w:r>
       <w:r>
         <w:t>,</w:t>
@@ -8771,7 +8892,10 @@
         </w:numPr>
       </w:pPr>
       <w:r>
-        <w:t>Sposobnost ustvarjanja arhivov z več zvezki (</w:t>
+        <w:t>s</w:t>
+      </w:r>
+      <w:r>
+        <w:t>posobnost ustvarjanja arhivov z več zvezki (</w:t>
       </w:r>
       <w:proofErr w:type="spellStart"/>
       <w:r>
@@ -8794,7 +8918,10 @@
         </w:numPr>
       </w:pPr>
       <w:r>
-        <w:t>Sposobnost ustvarjanja datotek, ki se</w:t>
+        <w:t>s</w:t>
+      </w:r>
+      <w:r>
+        <w:t>posobnost ustvarjanja datotek, ki se</w:t>
       </w:r>
       <w:r>
         <w:t xml:space="preserve"> avtomatsko</w:t>
@@ -8802,11 +8929,9 @@
       <w:r>
         <w:t xml:space="preserve"> </w:t>
       </w:r>
-      <w:proofErr w:type="spellStart"/>
-      <w:r>
-        <w:t>dekompresirajo</w:t>
-      </w:r>
-      <w:proofErr w:type="spellEnd"/>
+      <w:r>
+        <w:t>razširijo</w:t>
+      </w:r>
       <w:r>
         <w:t>,</w:t>
       </w:r>
@@ -8820,7 +8945,13 @@
         </w:numPr>
       </w:pPr>
       <w:r>
-        <w:t>Podpora za napredne možnosti datotečnega sistema NTFS, kot so trde in simbolične povezave NTFS</w:t>
+        <w:t>p</w:t>
+      </w:r>
+      <w:r>
+        <w:t>odpora za napredne možnosti datotečnega sistema NTFS, kot so trde in simbolične povezave NTFS</w:t>
+      </w:r>
+      <w:r>
+        <w:t>,</w:t>
       </w:r>
     </w:p>
     <w:p>
@@ -8832,7 +8963,10 @@
         </w:numPr>
       </w:pPr>
       <w:r>
-        <w:t>Izbirno shranjevanje časovnih žigov datotek: ustvarjanje, zadnji dostop</w:t>
+        <w:t>i</w:t>
+      </w:r>
+      <w:r>
+        <w:t>zbirno shranjevanje časovnih žigov datotek: ustvarjanje, zadnji dostop</w:t>
       </w:r>
       <w:r>
         <w:t>.</w:t>
@@ -9140,7 +9274,10 @@
         </w:numPr>
       </w:pPr>
       <w:r>
-        <w:t xml:space="preserve">Dinamično </w:t>
+        <w:t>d</w:t>
+      </w:r>
+      <w:r>
+        <w:t xml:space="preserve">inamično </w:t>
       </w:r>
       <w:r>
         <w:t>spremenljiv</w:t>
@@ -9182,7 +9319,13 @@
         <w:t>o</w:t>
       </w:r>
       <w:r>
-        <w:t>dpiranje datotek EXE kot arhiv, kar omogoča dekompresijo podatkov iz številnih programov tipa "</w:t>
+        <w:t xml:space="preserve">dpiranje datotek EXE kot arhiv, kar omogoča </w:t>
+      </w:r>
+      <w:r>
+        <w:t>razširjanje</w:t>
+      </w:r>
+      <w:r>
+        <w:t xml:space="preserve"> podatkov iz številnih programov tipa "</w:t>
       </w:r>
       <w:proofErr w:type="spellStart"/>
       <w:r>
@@ -9190,7 +9333,13 @@
       </w:r>
       <w:proofErr w:type="spellEnd"/>
       <w:r>
-        <w:t>" ali "</w:t>
+        <w:t>"</w:t>
+      </w:r>
+      <w:r>
+        <w:t>,</w:t>
+      </w:r>
+      <w:r>
+        <w:t xml:space="preserve"> "</w:t>
       </w:r>
       <w:proofErr w:type="spellStart"/>
       <w:r>
@@ -9221,7 +9370,10 @@
         </w:numPr>
       </w:pPr>
       <w:r>
-        <w:t>dekompresija arhivov s poškodovanimi datotekami in preimenovanje datotek po potrebi</w:t>
+        <w:t>razširjanje</w:t>
+      </w:r>
+      <w:r>
+        <w:t xml:space="preserve"> arhivov s poškodovanimi datotekami in preimenovanje datotek po potrebi</w:t>
       </w:r>
       <w:r>
         <w:t>,</w:t>
@@ -9510,14 +9662,28 @@
           <w:color w:val="000000"/>
         </w:rPr>
         <w:lastRenderedPageBreak/>
-        <w:t>Aplikacija mora imeti možnost odpiranja in ogleda datotek v nekem pogovornem oknu podobno kot program Raziskovalec na Windows platformi, v nadaljevanju raziskovalec. Funkcionalnosti Raziskovalca morajo biti odpiranje map, ki vsebujejo datoteke, ki jih želimo stisniti, drag/</w:t>
-      </w:r>
-      <w:proofErr w:type="spellStart"/>
+        <w:t xml:space="preserve">Aplikacija mora imeti možnost odpiranja in ogleda datotek v nekem pogovornem oknu podobno kot program Raziskovalec na Windows platformi, v nadaljevanju raziskovalec. Funkcionalnosti </w:t>
+      </w:r>
       <w:r>
         <w:rPr>
           <w:rFonts w:eastAsia="Times New Roman"/>
           <w:color w:val="000000"/>
         </w:rPr>
+        <w:t>r</w:t>
+      </w:r>
+      <w:r>
+        <w:rPr>
+          <w:rFonts w:eastAsia="Times New Roman"/>
+          <w:color w:val="000000"/>
+        </w:rPr>
+        <w:t>aziskovalca morajo biti odpiranje map, ki vsebujejo datoteke, ki jih želimo stisniti, drag/</w:t>
+      </w:r>
+      <w:proofErr w:type="spellStart"/>
+      <w:r>
+        <w:rPr>
+          <w:rFonts w:eastAsia="Times New Roman"/>
+          <w:color w:val="000000"/>
+        </w:rPr>
         <w:t>drop</w:t>
       </w:r>
       <w:proofErr w:type="spellEnd"/>
@@ -9526,7 +9692,7 @@
           <w:rFonts w:eastAsia="Times New Roman"/>
           <w:color w:val="000000"/>
         </w:rPr>
-        <w:t xml:space="preserve"> funkcionalnost, odpiranje že stisnjenih datotek in njihov pregled vsebine.</w:t>
+        <w:t xml:space="preserve"> funkcionalnost, odpiranje že stisnjenih datotek in pregled vsebine.</w:t>
       </w:r>
     </w:p>
     <w:p>
@@ -9765,7 +9931,13 @@
     </w:p>
     <w:p>
       <w:r>
-        <w:t>Pri rešitvi problema se bom najprej posvetil vizualni in programski zasnovi programa, kako bo program deloval.</w:t>
+        <w:t>Pri rešitvi problema se bom najprej posvetil vizualni in programski zasnovi programa</w:t>
+      </w:r>
+      <w:r>
+        <w:t xml:space="preserve"> in</w:t>
+      </w:r>
+      <w:r>
+        <w:t xml:space="preserve"> kako bo program deloval.</w:t>
       </w:r>
       <w:r>
         <w:t xml:space="preserve"> Za vizualno zasnovo programa uporabljam aplikacijo </w:t>
@@ -9837,7 +10009,13 @@
     </w:p>
     <w:p>
       <w:r>
-        <w:t>Program je zasnovan tako, da imamo v sredini okno raziskovalca s katerim prikazujemo podatke iz datotek in map, ki so shranjene na našem računalniku. Imamo tri gumbe, ki imajo funkcionalnosti odpiranja, stiskanja in razširjanja datotek, kar upravlja glavni del aplikacije in kar nas tudi v tej nalogi najbolj zanima.</w:t>
+        <w:t xml:space="preserve">Program je zasnovan tako, da imamo v sredini okno raziskovalca s katerim prikazujemo podatke iz datotek in map, ki so shranjene na našem računalniku. Imamo </w:t>
+      </w:r>
+      <w:r>
+        <w:t>štiri</w:t>
+      </w:r>
+      <w:r>
+        <w:t xml:space="preserve"> gumbe, ki imajo funkcionalnosti odpiranja, stiskanja in razširjanja datotek, kar upravlja glavni del aplikacije in kar nas tudi v tej nalogi najbolj zanima.</w:t>
       </w:r>
     </w:p>
     <w:p>
@@ -10212,7 +10390,13 @@
       </w:r>
       <w:proofErr w:type="spellStart"/>
       <w:r>
-        <w:t>BtnOpenFolder_click</w:t>
+        <w:t>BtnOpenFolder_</w:t>
+      </w:r>
+      <w:r>
+        <w:t>C</w:t>
+      </w:r>
+      <w:r>
+        <w:t>lick</w:t>
       </w:r>
       <w:proofErr w:type="spellEnd"/>
       <w:r>
@@ -11152,7 +11336,13 @@
       </w:r>
       <w:proofErr w:type="spellStart"/>
       <w:r>
-        <w:t>BtnCompress_click</w:t>
+        <w:t>BtnCompress_</w:t>
+      </w:r>
+      <w:r>
+        <w:t>C</w:t>
+      </w:r>
+      <w:r>
+        <w:t>lick</w:t>
       </w:r>
       <w:proofErr w:type="spellEnd"/>
       <w:r>
@@ -23354,15 +23544,13 @@
       </w:r>
       <w:proofErr w:type="spellEnd"/>
       <w:r>
-        <w:t xml:space="preserve">(), s tem da najprej preveri vrsto datoteke, ki jo odpiramo (ZIP, TAR, BZIP2 ali GZIP), nato s pomočjo tokov </w:t>
-      </w:r>
-      <w:proofErr w:type="spellStart"/>
-      <w:r>
-        <w:t>podaatkov</w:t>
-      </w:r>
-      <w:proofErr w:type="spellEnd"/>
-      <w:r>
-        <w:t xml:space="preserve"> prebere datoteke in njihove informacije.</w:t>
+        <w:t>(), s tem da najprej preveri vrsto datoteke, ki jo odpiramo (ZIP, TAR, BZIP2 ali GZIP), nato s pomočjo tok</w:t>
+      </w:r>
+      <w:r>
+        <w:t>a</w:t>
+      </w:r>
+      <w:r>
+        <w:t xml:space="preserve"> podatkov prebere datoteke in njihove informacije.</w:t>
       </w:r>
     </w:p>
     <w:p/>
@@ -30889,7 +31077,13 @@
     </w:p>
     <w:p>
       <w:r>
-        <w:t>Delovanje algoritmov od začetka razvoja do danes, se je zelo poglobilo in postalo kompleksnejše, zajema tudi veliko statističnih in matematičnih prijemov, ki so pohitrili in izboljšali metode stiskanja, raztezanja in »igre« z enostavnimi števkami, biti.</w:t>
+        <w:t>Delovanje algoritmov od začetka razvoja do danes, se je zelo poglobilo in postalo kompleksnejše, zajema tudi veliko statističnih in matematičnih p</w:t>
+      </w:r>
+      <w:r>
+        <w:t>ostopkov</w:t>
+      </w:r>
+      <w:r>
+        <w:t>, ki so pohitrili in izboljšali metode stiskanja, raztezanja in »igre« z enostavnimi števkami, biti.</w:t>
       </w:r>
     </w:p>
     <w:p>
@@ -30918,15 +31112,7 @@
       </w:r>
       <w:proofErr w:type="spellEnd"/>
       <w:r>
-        <w:t xml:space="preserve"> funkcionalnost iz raziskovalca na mesto v računalniku za stisnjene datoteke. Ta funkcionalnost se zdi dokaj kompleksna, saj mora </w:t>
-      </w:r>
-      <w:proofErr w:type="spellStart"/>
-      <w:r>
-        <w:t>zponovno</w:t>
-      </w:r>
-      <w:proofErr w:type="spellEnd"/>
-      <w:r>
-        <w:t xml:space="preserve"> zajeti celoten spekter metod dela z datotečnimi tokovi podatkov in razširjanjem datotek.</w:t>
+        <w:t xml:space="preserve"> funkcionalnost iz raziskovalca na mesto v računalniku za stisnjene datoteke. Ta funkcionalnost se zdi dokaj kompleksna, saj mora ponovno zajeti celoten spekter metod dela z datotečnimi tokovi podatkov in razširjanjem datotek.</w:t>
       </w:r>
     </w:p>
     <w:p>
@@ -38229,8 +38415,6 @@
       <w:r>
         <w:t>.</w:t>
       </w:r>
-      <w:bookmarkStart w:id="20" w:name="_GoBack"/>
-      <w:bookmarkEnd w:id="20"/>
     </w:p>
     <w:p>
       <w:pPr>
@@ -38655,21 +38839,25 @@
       <w:pPr>
         <w:pStyle w:val="Naslov1"/>
       </w:pPr>
-      <w:bookmarkStart w:id="21" w:name="_Toc530752041"/>
+      <w:bookmarkStart w:id="20" w:name="_Toc530752041"/>
       <w:r>
         <w:t>SKLEPI</w:t>
       </w:r>
+      <w:bookmarkEnd w:id="20"/>
+    </w:p>
+    <w:p>
+      <w:r>
+        <w:t>Naloga mi je zastavila veliko novih vprašanj na razvijajočem se področju stiskanja datotek. Naučil sem se kaj sploh so stiskalni algoritmi, kako so zgrajeni in kako delujejo.</w:t>
+      </w:r>
+    </w:p>
+    <w:p>
+      <w:r>
+        <w:t>Sklepam lahko, da je razvoj nekega novega svojega algoritma neprimeren zalogaj, saj lahko na spletu dobimo že narejene knjižnice, ki delujejo po testiranjih dovolj učinkovito ali pa še boljše kot komercialni programi.</w:t>
+      </w:r>
+    </w:p>
+    <w:p>
+      <w:bookmarkStart w:id="21" w:name="_GoBack"/>
       <w:bookmarkEnd w:id="21"/>
-    </w:p>
-    <w:p>
-      <w:r>
-        <w:t>Naloga mi je zastavila veliko novih vprašanj na razvijajočem se področju stiskanja datotek. Naučil sem se kaj sploh so stiskalni algoritmi, kako so zgrajeni in kako delujejo.</w:t>
-      </w:r>
-    </w:p>
-    <w:p>
-      <w:r>
-        <w:t>Sklepam lahko, da je razvoj nekega novega svojega algoritma neprimeren zalogaj, saj lahko na spletu dobimo že narejene knjižnice, ki delujejo po testiranjih dovolj učinkovito ali pa še boljše kot komercialni programi.</w:t>
-      </w:r>
     </w:p>
     <w:p/>
     <w:p>
@@ -45176,7 +45364,7 @@
 </file>
 
 <file path=customXml/itemProps1.xml><?xml version="1.0" encoding="utf-8"?>
-<ds:datastoreItem xmlns:ds="http://schemas.openxmlformats.org/officeDocument/2006/customXml" ds:itemID="{3B99F55A-96B6-426D-B659-265A75A6464D}">
+<ds:datastoreItem xmlns:ds="http://schemas.openxmlformats.org/officeDocument/2006/customXml" ds:itemID="{5E6F8C28-005A-4480-BFA4-002F6859B505}">
   <ds:schemaRefs>
     <ds:schemaRef ds:uri="http://schemas.openxmlformats.org/officeDocument/2006/bibliography"/>
   </ds:schemaRefs>

</xml_diff>